<commit_message>
DTNN-328 Update design doc with mpool to mem plan
</commit_message>
<xml_diff>
--- a/doc/mem/MEM-Design-Overview-And-Scope.docx
+++ b/doc/mem/MEM-Design-Overview-And-Scope.docx
@@ -7848,6 +7848,18 @@
       </w:pPr>
       <w:r>
         <w:rPr/>
+      </w:r>
+      <w:r>
+        <w:br w:type="page"/>
+      </w:r>
+    </w:p>
+    <w:p>
+      <w:pPr>
+        <w:pStyle w:val="TextBody"/>
+        <w:rPr/>
+      </w:pPr>
+      <w:r>
+        <w:rPr/>
         <w:t>The mpool to MEM functions map to, or are part-of the MEM API as follows:</w:t>
       </w:r>
     </w:p>
@@ -9990,6 +10002,96 @@
     </w:tbl>
     <w:p>
       <w:pPr>
+        <w:pStyle w:val="TextBody"/>
+        <w:rPr/>
+      </w:pPr>
+      <w:r>
+        <w:rPr/>
+      </w:r>
+    </w:p>
+    <w:p>
+      <w:pPr>
+        <w:pStyle w:val="TextBody"/>
+        <w:rPr/>
+      </w:pPr>
+      <w:r>
+        <w:rPr/>
+      </w:r>
+    </w:p>
+    <w:p>
+      <w:pPr>
+        <w:pStyle w:val="TextBody"/>
+        <w:rPr/>
+      </w:pPr>
+      <w:r>
+        <w:rPr/>
+      </w:r>
+    </w:p>
+    <w:p>
+      <w:pPr>
+        <w:pStyle w:val="TextBody"/>
+        <w:rPr/>
+      </w:pPr>
+      <w:r>
+        <w:rPr/>
+      </w:r>
+    </w:p>
+    <w:p>
+      <w:pPr>
+        <w:pStyle w:val="TextBody"/>
+        <w:rPr/>
+      </w:pPr>
+      <w:r>
+        <w:rPr/>
+      </w:r>
+    </w:p>
+    <w:p>
+      <w:pPr>
+        <w:pStyle w:val="TextBody"/>
+        <w:rPr/>
+      </w:pPr>
+      <w:r>
+        <w:rPr/>
+      </w:r>
+    </w:p>
+    <w:p>
+      <w:pPr>
+        <w:pStyle w:val="TextBody"/>
+        <w:rPr/>
+      </w:pPr>
+      <w:r>
+        <w:rPr/>
+      </w:r>
+    </w:p>
+    <w:p>
+      <w:pPr>
+        <w:pStyle w:val="TextBody"/>
+        <w:rPr/>
+      </w:pPr>
+      <w:r>
+        <w:rPr/>
+      </w:r>
+    </w:p>
+    <w:p>
+      <w:pPr>
+        <w:pStyle w:val="TextBody"/>
+        <w:rPr/>
+      </w:pPr>
+      <w:r>
+        <w:rPr/>
+      </w:r>
+    </w:p>
+    <w:p>
+      <w:pPr>
+        <w:pStyle w:val="TextBody"/>
+        <w:rPr/>
+      </w:pPr>
+      <w:r>
+        <w:rPr/>
+      </w:r>
+    </w:p>
+    <w:p>
+      <w:pPr>
         <w:pStyle w:val="Heading4"/>
         <w:numPr>
           <w:ilvl w:val="3"/>
@@ -10122,6 +10224,15 @@
       <w:r>
         <w:rPr/>
         <w:t xml:space="preserve"> components to STOR.</w:t>
+      </w:r>
+    </w:p>
+    <w:p>
+      <w:pPr>
+        <w:pStyle w:val="TextBody"/>
+        <w:rPr/>
+      </w:pPr>
+      <w:r>
+        <w:rPr/>
       </w:r>
     </w:p>
     <w:tbl>
@@ -11835,1026 +11946,464 @@
       </w:pPr>
       <w:r>
         <w:rPr/>
-        <w:t>BPLib needs bplib/lib for bplib_init, bplib_deinit, etc.</w:t>
+        <w:t>BPLib needs bplib/lib for bplib_init, bplib_deinit, etc. It will be named bplib/libmgr</w:t>
       </w:r>
     </w:p>
     <w:p>
       <w:pPr>
-        <w:pStyle w:val="TextBody"/>
+        <w:pStyle w:val="SourceCode"/>
         <w:rPr/>
       </w:pPr>
       <w:r>
-        <w:rPr/>
-        <w:t>bp-cfs/libs/ bplib/lib</w:t>
+        <w:rPr>
+          <w:rStyle w:val="VerbatimChar"/>
+        </w:rPr>
+        <w:t>bp-cfs/libs/</w:t>
+      </w:r>
+      <w:r>
+        <w:rPr/>
+        <w:br/>
+      </w:r>
+      <w:r>
+        <w:rPr>
+          <w:rStyle w:val="VerbatimChar"/>
+        </w:rPr>
+        <w:t>bplib/lib</w:t>
+      </w:r>
+      <w:r>
+        <w:rPr/>
+        <w:br/>
+      </w:r>
+      <w:r>
+        <w:rPr>
+          <w:rStyle w:val="VerbatimChar"/>
+        </w:rPr>
+        <w:t>├── CMakeLists.txt</w:t>
+      </w:r>
+      <w:r>
+        <w:rPr/>
+        <w:br/>
+      </w:r>
+      <w:r>
+        <w:rPr>
+          <w:rStyle w:val="VerbatimChar"/>
+        </w:rPr>
+        <w:t>├── inc</w:t>
+      </w:r>
+      <w:r>
+        <w:rPr/>
+        <w:br/>
+      </w:r>
+      <w:r>
+        <w:rPr>
+          <w:rStyle w:val="VerbatimChar"/>
+        </w:rPr>
+        <w:t>│   └── bplib_dataservice.h</w:t>
+      </w:r>
+      <w:r>
+        <w:rPr/>
+        <w:br/>
+      </w:r>
+      <w:r>
+        <w:rPr>
+          <w:rStyle w:val="VerbatimChar"/>
+        </w:rPr>
+        <w:t>├── src</w:t>
+      </w:r>
+      <w:r>
+        <w:rPr/>
+        <w:br/>
+      </w:r>
+      <w:r>
+        <w:rPr>
+          <w:rStyle w:val="VerbatimChar"/>
+        </w:rPr>
+        <w:t>│   ├── v7_base_internal.h</w:t>
+      </w:r>
+      <w:r>
+        <w:rPr/>
+        <w:br/>
+      </w:r>
+      <w:r>
+        <w:rPr>
+          <w:rStyle w:val="VerbatimChar"/>
+        </w:rPr>
+        <w:t>│   ├── v7_bplib.c</w:t>
+      </w:r>
+      <w:r>
+        <w:rPr/>
+        <w:br/>
+      </w:r>
+      <w:r>
+        <w:rPr>
+          <w:rStyle w:val="VerbatimChar"/>
+        </w:rPr>
+        <w:t>│   ├── v7_cla_api.c</w:t>
+      </w:r>
+      <w:r>
+        <w:rPr/>
+        <w:br/>
+      </w:r>
+      <w:r>
+        <w:rPr>
+          <w:rStyle w:val="VerbatimChar"/>
+        </w:rPr>
+        <w:t>│   ├── v7_dataservice_api.c</w:t>
+      </w:r>
+      <w:r>
+        <w:rPr/>
+        <w:br/>
+      </w:r>
+      <w:r>
+        <w:rPr>
+          <w:rStyle w:val="VerbatimChar"/>
+        </w:rPr>
+        <w:t>│   └── v7_routing.c</w:t>
+      </w:r>
+      <w:r>
+        <w:rPr/>
+        <w:br/>
+      </w:r>
+      <w:r>
+        <w:rPr>
+          <w:rStyle w:val="VerbatimChar"/>
+        </w:rPr>
+        <w:t>├── ut-coverage</w:t>
+      </w:r>
+      <w:r>
+        <w:rPr/>
+        <w:br/>
+      </w:r>
+      <w:r>
+        <w:rPr>
+          <w:rStyle w:val="VerbatimChar"/>
+        </w:rPr>
+        <w:t>│   ├── CMakeLists.txt</w:t>
+      </w:r>
+      <w:r>
+        <w:rPr/>
+        <w:br/>
+      </w:r>
+      <w:r>
+        <w:rPr>
+          <w:rStyle w:val="VerbatimChar"/>
+        </w:rPr>
+        <w:t>│   ├── test_bplib_base.h</w:t>
+      </w:r>
+      <w:r>
+        <w:rPr/>
+        <w:br/>
+      </w:r>
+      <w:r>
+        <w:rPr>
+          <w:rStyle w:val="VerbatimChar"/>
+        </w:rPr>
+        <w:t>│   ├── test_bplib_base_setup.c</w:t>
+      </w:r>
+      <w:r>
+        <w:rPr/>
+        <w:br/>
+      </w:r>
+      <w:r>
+        <w:rPr>
+          <w:rStyle w:val="VerbatimChar"/>
+        </w:rPr>
+        <w:t>│   ├── test_v7_bplib.c</w:t>
+      </w:r>
+      <w:r>
+        <w:rPr/>
+        <w:br/>
+      </w:r>
+      <w:r>
+        <w:rPr>
+          <w:rStyle w:val="VerbatimChar"/>
+        </w:rPr>
+        <w:t>│   ├── test_v7_cla_api.c</w:t>
+      </w:r>
+      <w:r>
+        <w:rPr/>
+        <w:br/>
+      </w:r>
+      <w:r>
+        <w:rPr>
+          <w:rStyle w:val="VerbatimChar"/>
+        </w:rPr>
+        <w:t>│   ├── test_v7_dataservice_api.c</w:t>
+      </w:r>
+      <w:r>
+        <w:rPr/>
+        <w:br/>
+      </w:r>
+      <w:r>
+        <w:rPr>
+          <w:rStyle w:val="VerbatimChar"/>
+        </w:rPr>
+        <w:t>│   └── test_v7_routing.c</w:t>
+      </w:r>
+      <w:r>
+        <w:rPr/>
+        <w:br/>
+      </w:r>
+      <w:r>
+        <w:rPr>
+          <w:rStyle w:val="VerbatimChar"/>
+        </w:rPr>
+        <w:t>└── ut-stubs</w:t>
+      </w:r>
+      <w:r>
+        <w:rPr/>
+        <w:br/>
+      </w:r>
+      <w:r>
+        <w:rPr>
+          <w:rStyle w:val="VerbatimChar"/>
+        </w:rPr>
+        <w:t xml:space="preserve">    ├── CMakeLists.txt</w:t>
+      </w:r>
+      <w:r>
+        <w:rPr/>
+        <w:br/>
+      </w:r>
+      <w:r>
+        <w:rPr>
+          <w:rStyle w:val="VerbatimChar"/>
+        </w:rPr>
+        <w:t xml:space="preserve">    └── bplib_dataservice_stubs.c</w:t>
+      </w:r>
+      <w:r>
+        <w:rPr/>
+        <w:br/>
+      </w:r>
+      <w:r>
+        <w:rPr>
+          <w:rStyle w:val="VerbatimChar"/>
+        </w:rPr>
+        <w:t xml:space="preserve">  </w:t>
+      </w:r>
+      <w:r>
+        <w:rPr/>
+        <w:br/>
+      </w:r>
+      <w:r>
+        <w:rPr>
+          <w:rStyle w:val="VerbatimChar"/>
+        </w:rPr>
+        <w:t>dtn-cfs/libs/</w:t>
+      </w:r>
+      <w:r>
+        <w:rPr/>
+        <w:br/>
+      </w:r>
+      <w:r>
+        <w:rPr>
+          <w:rStyle w:val="VerbatimChar"/>
+        </w:rPr>
+        <w:t>bplib/libmgr</w:t>
+      </w:r>
+      <w:r>
+        <w:rPr/>
+        <w:br/>
+      </w:r>
+      <w:r>
+        <w:rPr>
+          <w:rStyle w:val="VerbatimChar"/>
+        </w:rPr>
+        <w:t>├── CMakeLists.txt</w:t>
+      </w:r>
+      <w:r>
+        <w:rPr/>
+        <w:br/>
+      </w:r>
+      <w:r>
+        <w:rPr>
+          <w:rStyle w:val="VerbatimChar"/>
+        </w:rPr>
+        <w:t>├── inc</w:t>
+      </w:r>
+      <w:r>
+        <w:rPr/>
+        <w:br/>
+      </w:r>
+      <w:r>
+        <w:rPr>
+          <w:rStyle w:val="VerbatimChar"/>
+        </w:rPr>
+        <w:t>│   └── bplib_dataservice.h</w:t>
+      </w:r>
+      <w:r>
+        <w:rPr/>
+        <w:br/>
+      </w:r>
+      <w:r>
+        <w:rPr>
+          <w:rStyle w:val="VerbatimChar"/>
+        </w:rPr>
+        <w:t>├── src</w:t>
+      </w:r>
+      <w:r>
+        <w:rPr/>
+        <w:br/>
+      </w:r>
+      <w:r>
+        <w:rPr>
+          <w:rStyle w:val="VerbatimChar"/>
+        </w:rPr>
+        <w:t>│   ├── bplib_libmgr_internal.h</w:t>
+      </w:r>
+      <w:r>
+        <w:rPr/>
+        <w:br/>
+      </w:r>
+      <w:r>
+        <w:rPr>
+          <w:rStyle w:val="VerbatimChar"/>
+        </w:rPr>
+        <w:t>│   ├── bplib_libmgr.c</w:t>
+      </w:r>
+      <w:r>
+        <w:rPr/>
+        <w:br/>
+      </w:r>
+      <w:r>
+        <w:rPr>
+          <w:rStyle w:val="VerbatimChar"/>
+        </w:rPr>
+        <w:t>│   ├── bplib_cla_api.c</w:t>
+      </w:r>
+      <w:r>
+        <w:rPr/>
+        <w:br/>
+      </w:r>
+      <w:r>
+        <w:rPr>
+          <w:rStyle w:val="VerbatimChar"/>
+        </w:rPr>
+        <w:t>│   ├── bplib_dataservice_api.c</w:t>
+      </w:r>
+      <w:r>
+        <w:rPr/>
+        <w:br/>
+      </w:r>
+      <w:r>
+        <w:rPr>
+          <w:rStyle w:val="VerbatimChar"/>
+        </w:rPr>
+        <w:t>│   └── v7_routing.c</w:t>
+      </w:r>
+      <w:r>
+        <w:rPr/>
+        <w:br/>
+      </w:r>
+      <w:r>
+        <w:rPr>
+          <w:rStyle w:val="VerbatimChar"/>
+        </w:rPr>
+        <w:t>└── unit-test</w:t>
+      </w:r>
+      <w:r>
+        <w:rPr/>
+        <w:br/>
+      </w:r>
+      <w:r>
+        <w:rPr>
+          <w:rStyle w:val="VerbatimChar"/>
+        </w:rPr>
+        <w:t xml:space="preserve">    ├── CMakeLists.txt</w:t>
+      </w:r>
+      <w:r>
+        <w:rPr/>
+        <w:br/>
+      </w:r>
+      <w:r>
+        <w:rPr>
+          <w:rStyle w:val="VerbatimChar"/>
+        </w:rPr>
+        <w:t xml:space="preserve">    ├── test_bplib_libmgr.h</w:t>
+      </w:r>
+      <w:r>
+        <w:rPr/>
+        <w:br/>
+      </w:r>
+      <w:r>
+        <w:rPr>
+          <w:rStyle w:val="VerbatimChar"/>
+        </w:rPr>
+        <w:t xml:space="preserve">    ├── test_bplib_libmgr_setup.c</w:t>
+      </w:r>
+      <w:r>
+        <w:rPr/>
+        <w:br/>
+      </w:r>
+      <w:r>
+        <w:rPr>
+          <w:rStyle w:val="VerbatimChar"/>
+        </w:rPr>
+        <w:t xml:space="preserve">    ├── test_bplib_libmgr.c</w:t>
+      </w:r>
+      <w:r>
+        <w:rPr/>
+        <w:br/>
+      </w:r>
+      <w:r>
+        <w:rPr>
+          <w:rStyle w:val="VerbatimChar"/>
+        </w:rPr>
+        <w:t xml:space="preserve">    ├── test_bplib_cla_api.c</w:t>
+      </w:r>
+      <w:r>
+        <w:rPr/>
+        <w:br/>
+      </w:r>
+      <w:r>
+        <w:rPr>
+          <w:rStyle w:val="VerbatimChar"/>
+        </w:rPr>
+        <w:t xml:space="preserve">    ├── test_bplib_dataservice_api.c</w:t>
+      </w:r>
+      <w:r>
+        <w:rPr/>
+        <w:br/>
+      </w:r>
+      <w:r>
+        <w:rPr>
+          <w:rStyle w:val="VerbatimChar"/>
+        </w:rPr>
+        <w:t xml:space="preserve">    ├── test_bplib_routing.c</w:t>
+      </w:r>
+      <w:r>
+        <w:rPr/>
+        <w:br/>
+      </w:r>
+      <w:r>
+        <w:rPr>
+          <w:rStyle w:val="VerbatimChar"/>
+        </w:rPr>
+        <w:t xml:space="preserve">    └── stubs</w:t>
+      </w:r>
+      <w:r>
+        <w:rPr/>
+        <w:br/>
+      </w:r>
+      <w:r>
+        <w:rPr>
+          <w:rStyle w:val="VerbatimChar"/>
+        </w:rPr>
+        <w:t xml:space="preserve">        ├── CMakeLists.txt</w:t>
+      </w:r>
+      <w:r>
+        <w:rPr/>
+        <w:br/>
+      </w:r>
+      <w:r>
+        <w:rPr>
+          <w:rStyle w:val="VerbatimChar"/>
+        </w:rPr>
+        <w:t xml:space="preserve">        └── bplib_dataservice_stubs.c</w:t>
       </w:r>
     </w:p>
     <w:p>
       <w:pPr>
-        <w:pStyle w:val="TextBody"/>
-        <w:rPr/>
-      </w:pPr>
-      <w:r>
-        <w:rPr/>
-        <w:t>├──</w:t>
-      </w:r>
-    </w:p>
-    <w:p>
-      <w:pPr>
-        <w:pStyle w:val="TextBody"/>
-        <w:rPr/>
-      </w:pPr>
-      <w:r>
-        <w:rPr/>
-        <w:t>CMakeLists.txt</w:t>
-      </w:r>
-    </w:p>
-    <w:p>
-      <w:pPr>
-        <w:pStyle w:val="TextBody"/>
-        <w:rPr/>
-      </w:pPr>
-      <w:r>
-        <w:rPr/>
-        <w:t>├──</w:t>
-      </w:r>
-    </w:p>
-    <w:p>
-      <w:pPr>
-        <w:pStyle w:val="TextBody"/>
-        <w:rPr/>
-      </w:pPr>
-      <w:r>
-        <w:rPr/>
-        <w:t>inc</w:t>
-      </w:r>
-    </w:p>
-    <w:p>
-      <w:pPr>
-        <w:pStyle w:val="TextBody"/>
-        <w:rPr/>
-      </w:pPr>
-      <w:r>
-        <w:rPr/>
-        <w:t>│</w:t>
-      </w:r>
-    </w:p>
-    <w:p>
-      <w:pPr>
-        <w:pStyle w:val="TextBody"/>
-        <w:rPr/>
-      </w:pPr>
-      <w:r>
-        <w:rPr/>
-        <w:t>└──</w:t>
-      </w:r>
-    </w:p>
-    <w:p>
-      <w:pPr>
-        <w:pStyle w:val="TextBody"/>
-        <w:rPr/>
-      </w:pPr>
-      <w:r>
-        <w:rPr/>
-        <w:t>bplib_dataservice.h</w:t>
-      </w:r>
-    </w:p>
-    <w:p>
-      <w:pPr>
-        <w:pStyle w:val="TextBody"/>
-        <w:rPr/>
-      </w:pPr>
-      <w:r>
-        <w:rPr/>
-        <w:t>├──</w:t>
-      </w:r>
-    </w:p>
-    <w:p>
-      <w:pPr>
-        <w:pStyle w:val="TextBody"/>
-        <w:rPr/>
-      </w:pPr>
-      <w:r>
-        <w:rPr/>
-        <w:t>src</w:t>
-      </w:r>
-    </w:p>
-    <w:p>
-      <w:pPr>
-        <w:pStyle w:val="TextBody"/>
-        <w:rPr/>
-      </w:pPr>
-      <w:r>
-        <w:rPr/>
-        <w:t>│</w:t>
-      </w:r>
-    </w:p>
-    <w:p>
-      <w:pPr>
-        <w:pStyle w:val="TextBody"/>
-        <w:rPr/>
-      </w:pPr>
-      <w:r>
-        <w:rPr/>
-        <w:t>├──</w:t>
-      </w:r>
-    </w:p>
-    <w:p>
-      <w:pPr>
-        <w:pStyle w:val="TextBody"/>
-        <w:rPr/>
-      </w:pPr>
-      <w:r>
-        <w:rPr/>
-        <w:t>v7_base_internal.h</w:t>
-      </w:r>
-    </w:p>
-    <w:p>
-      <w:pPr>
-        <w:pStyle w:val="TextBody"/>
-        <w:rPr/>
-      </w:pPr>
-      <w:r>
-        <w:rPr/>
-        <w:t>│</w:t>
-      </w:r>
-    </w:p>
-    <w:p>
-      <w:pPr>
-        <w:pStyle w:val="TextBody"/>
-        <w:rPr/>
-      </w:pPr>
-      <w:r>
-        <w:rPr/>
-        <w:t>├──</w:t>
-      </w:r>
-    </w:p>
-    <w:p>
-      <w:pPr>
-        <w:pStyle w:val="TextBody"/>
-        <w:rPr/>
-      </w:pPr>
-      <w:r>
-        <w:rPr/>
-        <w:t>v7_bplib.c</w:t>
-      </w:r>
-    </w:p>
-    <w:p>
-      <w:pPr>
-        <w:pStyle w:val="TextBody"/>
-        <w:rPr/>
-      </w:pPr>
-      <w:r>
-        <w:rPr/>
-        <w:t>│</w:t>
-      </w:r>
-    </w:p>
-    <w:p>
-      <w:pPr>
-        <w:pStyle w:val="TextBody"/>
-        <w:rPr/>
-      </w:pPr>
-      <w:r>
-        <w:rPr/>
-        <w:t>├──</w:t>
-      </w:r>
-    </w:p>
-    <w:p>
-      <w:pPr>
-        <w:pStyle w:val="TextBody"/>
-        <w:rPr/>
-      </w:pPr>
-      <w:r>
-        <w:rPr/>
-        <w:t>v7_cla_api.c</w:t>
-      </w:r>
-    </w:p>
-    <w:p>
-      <w:pPr>
-        <w:pStyle w:val="TextBody"/>
-        <w:rPr/>
-      </w:pPr>
-      <w:r>
-        <w:rPr/>
-        <w:t>│</w:t>
-      </w:r>
-    </w:p>
-    <w:p>
-      <w:pPr>
-        <w:pStyle w:val="TextBody"/>
-        <w:rPr/>
-      </w:pPr>
-      <w:r>
-        <w:rPr/>
-        <w:t>├──</w:t>
-      </w:r>
-    </w:p>
-    <w:p>
-      <w:pPr>
-        <w:pStyle w:val="TextBody"/>
-        <w:rPr/>
-      </w:pPr>
-      <w:r>
-        <w:rPr/>
-        <w:t>v7_dataservice_api.c</w:t>
-      </w:r>
-    </w:p>
-    <w:p>
-      <w:pPr>
-        <w:pStyle w:val="TextBody"/>
-        <w:rPr/>
-      </w:pPr>
-      <w:r>
-        <w:rPr/>
-        <w:t>│</w:t>
-      </w:r>
-    </w:p>
-    <w:p>
-      <w:pPr>
-        <w:pStyle w:val="TextBody"/>
-        <w:rPr/>
-      </w:pPr>
-      <w:r>
-        <w:rPr/>
-        <w:t>└──</w:t>
-      </w:r>
-    </w:p>
-    <w:p>
-      <w:pPr>
-        <w:pStyle w:val="TextBody"/>
-        <w:rPr/>
-      </w:pPr>
-      <w:r>
-        <w:rPr/>
-        <w:t>v7_routing.c</w:t>
-      </w:r>
-    </w:p>
-    <w:p>
-      <w:pPr>
-        <w:pStyle w:val="TextBody"/>
-        <w:rPr/>
-      </w:pPr>
-      <w:r>
-        <w:rPr/>
-        <w:t>├──</w:t>
-      </w:r>
-    </w:p>
-    <w:p>
-      <w:pPr>
-        <w:pStyle w:val="TextBody"/>
-        <w:rPr/>
-      </w:pPr>
-      <w:r>
-        <w:rPr/>
-        <w:t>ut-coverage</w:t>
-      </w:r>
-    </w:p>
-    <w:p>
-      <w:pPr>
-        <w:pStyle w:val="TextBody"/>
-        <w:rPr/>
-      </w:pPr>
-      <w:r>
-        <w:rPr/>
-        <w:t>│</w:t>
-      </w:r>
-    </w:p>
-    <w:p>
-      <w:pPr>
-        <w:pStyle w:val="TextBody"/>
-        <w:rPr/>
-      </w:pPr>
-      <w:r>
-        <w:rPr/>
-        <w:t>├──</w:t>
-      </w:r>
-    </w:p>
-    <w:p>
-      <w:pPr>
-        <w:pStyle w:val="TextBody"/>
-        <w:rPr/>
-      </w:pPr>
-      <w:r>
-        <w:rPr/>
-        <w:t>CMakeLists.txt</w:t>
-      </w:r>
-    </w:p>
-    <w:p>
-      <w:pPr>
-        <w:pStyle w:val="TextBody"/>
-        <w:rPr/>
-      </w:pPr>
-      <w:r>
-        <w:rPr/>
-        <w:t>│</w:t>
-      </w:r>
-    </w:p>
-    <w:p>
-      <w:pPr>
-        <w:pStyle w:val="TextBody"/>
-        <w:rPr/>
-      </w:pPr>
-      <w:r>
-        <w:rPr/>
-        <w:t>├──</w:t>
-      </w:r>
-    </w:p>
-    <w:p>
-      <w:pPr>
-        <w:pStyle w:val="TextBody"/>
-        <w:rPr/>
-      </w:pPr>
-      <w:r>
-        <w:rPr/>
-        <w:t>test_bplib_base.h</w:t>
-      </w:r>
-    </w:p>
-    <w:p>
-      <w:pPr>
-        <w:pStyle w:val="TextBody"/>
-        <w:rPr/>
-      </w:pPr>
-      <w:r>
-        <w:rPr/>
-        <w:t>│</w:t>
-      </w:r>
-    </w:p>
-    <w:p>
-      <w:pPr>
-        <w:pStyle w:val="TextBody"/>
-        <w:rPr/>
-      </w:pPr>
-      <w:r>
-        <w:rPr/>
-        <w:t>├──</w:t>
-      </w:r>
-    </w:p>
-    <w:p>
-      <w:pPr>
-        <w:pStyle w:val="TextBody"/>
-        <w:rPr/>
-      </w:pPr>
-      <w:r>
-        <w:rPr/>
-        <w:t>test_bplib_base_setup.c</w:t>
-      </w:r>
-    </w:p>
-    <w:p>
-      <w:pPr>
-        <w:pStyle w:val="TextBody"/>
-        <w:rPr/>
-      </w:pPr>
-      <w:r>
-        <w:rPr/>
-        <w:t>│</w:t>
-      </w:r>
-    </w:p>
-    <w:p>
-      <w:pPr>
-        <w:pStyle w:val="TextBody"/>
-        <w:rPr/>
-      </w:pPr>
-      <w:r>
-        <w:rPr/>
-        <w:t>├──</w:t>
-      </w:r>
-    </w:p>
-    <w:p>
-      <w:pPr>
-        <w:pStyle w:val="TextBody"/>
-        <w:rPr/>
-      </w:pPr>
-      <w:r>
-        <w:rPr/>
-        <w:t>test_v7_bplib.c</w:t>
-      </w:r>
-    </w:p>
-    <w:p>
-      <w:pPr>
-        <w:pStyle w:val="TextBody"/>
-        <w:rPr/>
-      </w:pPr>
-      <w:r>
-        <w:rPr/>
-        <w:t>│</w:t>
-      </w:r>
-    </w:p>
-    <w:p>
-      <w:pPr>
-        <w:pStyle w:val="TextBody"/>
-        <w:rPr/>
-      </w:pPr>
-      <w:r>
-        <w:rPr/>
-        <w:t>├──</w:t>
-      </w:r>
-    </w:p>
-    <w:p>
-      <w:pPr>
-        <w:pStyle w:val="TextBody"/>
-        <w:rPr/>
-      </w:pPr>
-      <w:r>
-        <w:rPr/>
-        <w:t>test_v7_cla_api.c</w:t>
-      </w:r>
-    </w:p>
-    <w:p>
-      <w:pPr>
-        <w:pStyle w:val="TextBody"/>
-        <w:rPr/>
-      </w:pPr>
-      <w:r>
-        <w:rPr/>
-        <w:t>│</w:t>
-      </w:r>
-    </w:p>
-    <w:p>
-      <w:pPr>
-        <w:pStyle w:val="TextBody"/>
-        <w:rPr/>
-      </w:pPr>
-      <w:r>
-        <w:rPr/>
-        <w:t>├──</w:t>
-      </w:r>
-    </w:p>
-    <w:p>
-      <w:pPr>
-        <w:pStyle w:val="TextBody"/>
-        <w:rPr/>
-      </w:pPr>
-      <w:r>
-        <w:rPr/>
-        <w:t>test_v7_dataservice_api.c</w:t>
-      </w:r>
-    </w:p>
-    <w:p>
-      <w:pPr>
-        <w:pStyle w:val="TextBody"/>
-        <w:rPr/>
-      </w:pPr>
-      <w:r>
-        <w:rPr/>
-        <w:t>│</w:t>
-      </w:r>
-    </w:p>
-    <w:p>
-      <w:pPr>
-        <w:pStyle w:val="TextBody"/>
-        <w:rPr/>
-      </w:pPr>
-      <w:r>
-        <w:rPr/>
-        <w:t>└──</w:t>
-      </w:r>
-    </w:p>
-    <w:p>
-      <w:pPr>
-        <w:pStyle w:val="TextBody"/>
-        <w:rPr/>
-      </w:pPr>
-      <w:r>
-        <w:rPr/>
-        <w:t>test_v7_routing.c</w:t>
-      </w:r>
-    </w:p>
-    <w:p>
-      <w:pPr>
-        <w:pStyle w:val="TextBody"/>
-        <w:rPr/>
-      </w:pPr>
-      <w:r>
-        <w:rPr/>
-        <w:t>└──</w:t>
-      </w:r>
-    </w:p>
-    <w:p>
-      <w:pPr>
-        <w:pStyle w:val="TextBody"/>
-        <w:rPr/>
-      </w:pPr>
-      <w:r>
-        <w:rPr/>
-        <w:t>ut-stubs</w:t>
-      </w:r>
-    </w:p>
-    <w:p>
-      <w:pPr>
-        <w:pStyle w:val="TextBody"/>
-        <w:rPr/>
-      </w:pPr>
-      <w:r>
-        <w:rPr/>
-        <w:t>├──</w:t>
-      </w:r>
-    </w:p>
-    <w:p>
-      <w:pPr>
-        <w:pStyle w:val="TextBody"/>
-        <w:rPr/>
-      </w:pPr>
-      <w:r>
-        <w:rPr/>
-        <w:t>CMakeLists.txt</w:t>
-      </w:r>
-    </w:p>
-    <w:p>
-      <w:pPr>
-        <w:pStyle w:val="TextBody"/>
-        <w:rPr/>
-      </w:pPr>
-      <w:r>
-        <w:rPr/>
-        <w:t>└──</w:t>
-      </w:r>
-    </w:p>
-    <w:p>
-      <w:pPr>
-        <w:pStyle w:val="TextBody"/>
-        <w:rPr/>
-      </w:pPr>
-      <w:r>
-        <w:rPr/>
-        <w:t>bplib_dataservice_stubs.c</w:t>
-      </w:r>
-    </w:p>
-    <w:p>
-      <w:pPr>
-        <w:pStyle w:val="TextBody"/>
-        <w:rPr/>
-      </w:pPr>
-      <w:r>
-        <w:rPr/>
-        <w:t>dtn-cfs/libs/</w:t>
-      </w:r>
-    </w:p>
-    <w:p>
-      <w:pPr>
-        <w:pStyle w:val="TextBody"/>
-        <w:rPr/>
-      </w:pPr>
-      <w:r>
-        <w:rPr/>
-        <w:t>bplib/libmgr</w:t>
-      </w:r>
-    </w:p>
-    <w:p>
-      <w:pPr>
-        <w:pStyle w:val="TextBody"/>
-        <w:rPr/>
-      </w:pPr>
-      <w:r>
-        <w:rPr/>
-        <w:t>├──</w:t>
-      </w:r>
-    </w:p>
-    <w:p>
-      <w:pPr>
-        <w:pStyle w:val="TextBody"/>
-        <w:rPr/>
-      </w:pPr>
-      <w:r>
-        <w:rPr/>
-        <w:t>CMakeLists.txt</w:t>
-      </w:r>
-    </w:p>
-    <w:p>
-      <w:pPr>
-        <w:pStyle w:val="TextBody"/>
-        <w:rPr/>
-      </w:pPr>
-      <w:r>
-        <w:rPr/>
-        <w:t>├──</w:t>
-      </w:r>
-    </w:p>
-    <w:p>
-      <w:pPr>
-        <w:pStyle w:val="TextBody"/>
-        <w:rPr/>
-      </w:pPr>
-      <w:r>
-        <w:rPr/>
-        <w:t>inc</w:t>
-      </w:r>
-    </w:p>
-    <w:p>
-      <w:pPr>
-        <w:pStyle w:val="TextBody"/>
-        <w:rPr/>
-      </w:pPr>
-      <w:r>
-        <w:rPr/>
-        <w:t>│</w:t>
-      </w:r>
-    </w:p>
-    <w:p>
-      <w:pPr>
-        <w:pStyle w:val="TextBody"/>
-        <w:rPr/>
-      </w:pPr>
-      <w:r>
-        <w:rPr/>
-        <w:t>└──</w:t>
-      </w:r>
-    </w:p>
-    <w:p>
-      <w:pPr>
-        <w:pStyle w:val="TextBody"/>
-        <w:rPr/>
-      </w:pPr>
-      <w:r>
-        <w:rPr/>
-        <w:t>bplib_dataservice.h</w:t>
-      </w:r>
-    </w:p>
-    <w:p>
-      <w:pPr>
-        <w:pStyle w:val="TextBody"/>
-        <w:rPr/>
-      </w:pPr>
-      <w:r>
-        <w:rPr/>
-        <w:t>├──</w:t>
-      </w:r>
-    </w:p>
-    <w:p>
-      <w:pPr>
-        <w:pStyle w:val="TextBody"/>
-        <w:rPr/>
-      </w:pPr>
-      <w:r>
-        <w:rPr/>
-        <w:t>src</w:t>
-      </w:r>
-    </w:p>
-    <w:p>
-      <w:pPr>
-        <w:pStyle w:val="TextBody"/>
-        <w:rPr/>
-      </w:pPr>
-      <w:r>
-        <w:rPr/>
-        <w:t>│</w:t>
-      </w:r>
-    </w:p>
-    <w:p>
-      <w:pPr>
-        <w:pStyle w:val="TextBody"/>
-        <w:rPr/>
-      </w:pPr>
-      <w:r>
-        <w:rPr/>
-        <w:t>├──</w:t>
-      </w:r>
-    </w:p>
-    <w:p>
-      <w:pPr>
-        <w:pStyle w:val="TextBody"/>
-        <w:rPr/>
-      </w:pPr>
-      <w:r>
-        <w:rPr/>
-        <w:t>bplib_libmgr_internal.h</w:t>
-      </w:r>
-    </w:p>
-    <w:p>
-      <w:pPr>
-        <w:pStyle w:val="TextBody"/>
-        <w:rPr/>
-      </w:pPr>
-      <w:r>
-        <w:rPr/>
-        <w:t>│</w:t>
-      </w:r>
-    </w:p>
-    <w:p>
-      <w:pPr>
-        <w:pStyle w:val="TextBody"/>
-        <w:rPr/>
-      </w:pPr>
-      <w:r>
-        <w:rPr/>
-        <w:t>├──</w:t>
-      </w:r>
-    </w:p>
-    <w:p>
-      <w:pPr>
-        <w:pStyle w:val="TextBody"/>
-        <w:rPr/>
-      </w:pPr>
-      <w:r>
-        <w:rPr/>
-        <w:t>bplib_libmgr.c</w:t>
-      </w:r>
-    </w:p>
-    <w:p>
-      <w:pPr>
-        <w:pStyle w:val="TextBody"/>
-        <w:rPr/>
-      </w:pPr>
-      <w:r>
-        <w:rPr/>
-        <w:t>│</w:t>
-      </w:r>
-    </w:p>
-    <w:p>
-      <w:pPr>
-        <w:pStyle w:val="TextBody"/>
-        <w:rPr/>
-      </w:pPr>
-      <w:r>
-        <w:rPr/>
-        <w:t>├──</w:t>
-      </w:r>
-    </w:p>
-    <w:p>
-      <w:pPr>
-        <w:pStyle w:val="TextBody"/>
-        <w:rPr/>
-      </w:pPr>
-      <w:r>
-        <w:rPr/>
-        <w:t>bplib_cla_api.c</w:t>
-      </w:r>
-    </w:p>
-    <w:p>
-      <w:pPr>
-        <w:pStyle w:val="TextBody"/>
-        <w:rPr/>
-      </w:pPr>
-      <w:r>
-        <w:rPr/>
-        <w:t>│</w:t>
-      </w:r>
-    </w:p>
-    <w:p>
-      <w:pPr>
-        <w:pStyle w:val="TextBody"/>
-        <w:rPr/>
-      </w:pPr>
-      <w:r>
-        <w:rPr/>
-        <w:t>├──</w:t>
-      </w:r>
-    </w:p>
-    <w:p>
-      <w:pPr>
-        <w:pStyle w:val="TextBody"/>
-        <w:rPr/>
-      </w:pPr>
-      <w:r>
-        <w:rPr/>
-        <w:t>bplib_dataservice_api.c</w:t>
-      </w:r>
-    </w:p>
-    <w:p>
-      <w:pPr>
-        <w:pStyle w:val="TextBody"/>
-        <w:rPr/>
-      </w:pPr>
-      <w:r>
-        <w:rPr/>
-        <w:t>│</w:t>
-      </w:r>
-    </w:p>
-    <w:p>
-      <w:pPr>
-        <w:pStyle w:val="TextBody"/>
-        <w:rPr/>
-      </w:pPr>
-      <w:r>
-        <w:rPr/>
-        <w:t>└──</w:t>
-      </w:r>
-    </w:p>
-    <w:p>
-      <w:pPr>
-        <w:pStyle w:val="TextBody"/>
-        <w:rPr/>
-      </w:pPr>
-      <w:r>
-        <w:rPr/>
-        <w:t>v7_routing.c</w:t>
-      </w:r>
-    </w:p>
-    <w:p>
-      <w:pPr>
-        <w:pStyle w:val="TextBody"/>
-        <w:rPr/>
-      </w:pPr>
-      <w:r>
-        <w:rPr/>
-        <w:t>├──</w:t>
-      </w:r>
-    </w:p>
-    <w:p>
-      <w:pPr>
-        <w:pStyle w:val="TextBody"/>
-        <w:rPr/>
-      </w:pPr>
-      <w:r>
-        <w:rPr/>
-        <w:t>unit-test</w:t>
-      </w:r>
-    </w:p>
-    <w:p>
-      <w:pPr>
-        <w:pStyle w:val="TextBody"/>
-        <w:rPr/>
-      </w:pPr>
-      <w:r>
-        <w:rPr/>
-        <w:t>├──</w:t>
-      </w:r>
-    </w:p>
-    <w:p>
-      <w:pPr>
-        <w:pStyle w:val="TextBody"/>
-        <w:rPr/>
-      </w:pPr>
-      <w:r>
-        <w:rPr/>
-        <w:t>CMakeLists.txt</w:t>
-      </w:r>
-    </w:p>
-    <w:p>
-      <w:pPr>
-        <w:pStyle w:val="TextBody"/>
-        <w:rPr/>
-      </w:pPr>
-      <w:r>
-        <w:rPr/>
-        <w:t>├──</w:t>
-      </w:r>
-    </w:p>
-    <w:p>
-      <w:pPr>
-        <w:pStyle w:val="TextBody"/>
-        <w:rPr/>
-      </w:pPr>
-      <w:r>
-        <w:rPr/>
-        <w:t>test_bplib_libmgr.h</w:t>
-      </w:r>
-    </w:p>
-    <w:p>
-      <w:pPr>
-        <w:pStyle w:val="TextBody"/>
-        <w:rPr/>
-      </w:pPr>
-      <w:r>
-        <w:rPr/>
-        <w:t>├──</w:t>
-      </w:r>
-    </w:p>
-    <w:p>
-      <w:pPr>
-        <w:pStyle w:val="TextBody"/>
-        <w:rPr/>
-      </w:pPr>
-      <w:r>
-        <w:rPr/>
-        <w:t>test_bplib_libmgr_setup.c</w:t>
-      </w:r>
-    </w:p>
-    <w:p>
-      <w:pPr>
-        <w:pStyle w:val="TextBody"/>
-        <w:rPr/>
-      </w:pPr>
-      <w:r>
-        <w:rPr/>
-        <w:t>├──</w:t>
-      </w:r>
-    </w:p>
-    <w:p>
-      <w:pPr>
-        <w:pStyle w:val="TextBody"/>
-        <w:rPr/>
-      </w:pPr>
-      <w:r>
-        <w:rPr/>
-        <w:t>test_bplib_libmgr.c</w:t>
-      </w:r>
-    </w:p>
-    <w:p>
-      <w:pPr>
-        <w:pStyle w:val="TextBody"/>
-        <w:rPr/>
-      </w:pPr>
-      <w:r>
-        <w:rPr/>
-        <w:t>├──</w:t>
-      </w:r>
-    </w:p>
-    <w:p>
-      <w:pPr>
-        <w:pStyle w:val="TextBody"/>
-        <w:rPr/>
-      </w:pPr>
-      <w:r>
-        <w:rPr/>
-        <w:t>test_bplib_cla_api.c</w:t>
-      </w:r>
-    </w:p>
-    <w:p>
-      <w:pPr>
-        <w:pStyle w:val="TextBody"/>
-        <w:rPr/>
-      </w:pPr>
-      <w:r>
-        <w:rPr/>
-        <w:t>├──</w:t>
-      </w:r>
-    </w:p>
-    <w:p>
-      <w:pPr>
-        <w:pStyle w:val="TextBody"/>
-        <w:rPr/>
-      </w:pPr>
-      <w:r>
-        <w:rPr/>
-        <w:t>test_bplib_dataservice_api.c</w:t>
-      </w:r>
-    </w:p>
-    <w:p>
-      <w:pPr>
-        <w:pStyle w:val="TextBody"/>
-        <w:rPr/>
-      </w:pPr>
-      <w:r>
-        <w:rPr/>
-        <w:t>├──</w:t>
-      </w:r>
-    </w:p>
-    <w:p>
-      <w:pPr>
-        <w:pStyle w:val="TextBody"/>
-        <w:rPr/>
-      </w:pPr>
-      <w:r>
-        <w:rPr/>
-        <w:t>test_bplib_routing.c</w:t>
-      </w:r>
-    </w:p>
-    <w:p>
-      <w:pPr>
-        <w:pStyle w:val="TextBody"/>
-        <w:rPr/>
-      </w:pPr>
-      <w:r>
-        <w:rPr/>
-        <w:t>└──</w:t>
-      </w:r>
-    </w:p>
-    <w:p>
-      <w:pPr>
-        <w:pStyle w:val="TextBody"/>
-        <w:rPr/>
-      </w:pPr>
-      <w:r>
-        <w:rPr/>
-        <w:t>stubs</w:t>
-      </w:r>
-    </w:p>
-    <w:p>
-      <w:pPr>
-        <w:pStyle w:val="TextBody"/>
-        <w:rPr/>
-      </w:pPr>
-      <w:r>
-        <w:rPr/>
-        <w:t>├──</w:t>
-      </w:r>
-    </w:p>
-    <w:p>
-      <w:pPr>
-        <w:pStyle w:val="TextBody"/>
-        <w:rPr/>
-      </w:pPr>
-      <w:r>
-        <w:rPr/>
-        <w:t>CMakeLists.txt</w:t>
-      </w:r>
-    </w:p>
-    <w:p>
-      <w:pPr>
-        <w:pStyle w:val="TextBody"/>
-        <w:rPr/>
-      </w:pPr>
-      <w:r>
-        <w:rPr/>
-        <w:t xml:space="preserve">└── </w:t>
-      </w:r>
-      <w:r>
-        <w:rPr/>
-        <w:t>bplib_dataservice_stubs.c</w:t>
-      </w:r>
-    </w:p>
-    <w:p>
-      <w:pPr>
-        <w:pStyle w:val="TextBody"/>
+        <w:pStyle w:val="FirstParagraph"/>
         <w:rPr/>
       </w:pPr>
       <w:r>
@@ -12931,7 +12480,7 @@
         <w:docPartGallery w:val="Page Numbers (Bottom of Page)"/>
         <w:docPartUnique w:val="true"/>
       </w:docPartObj>
-      <w:id w:val="1404670104"/>
+      <w:id w:val="1872798874"/>
     </w:sdtPr>
     <w:sdtContent>
       <w:p>
@@ -12954,7 +12503,7 @@
         </w:r>
         <w:r>
           <w:rPr/>
-          <w:t>8</w:t>
+          <w:t>1</w:t>
         </w:r>
         <w:r>
           <w:rPr/>

</xml_diff>